<commit_message>
atualização de alguns erros ortograficos na issue #8
</commit_message>
<xml_diff>
--- a/Requisitos/CSU02-Manter visitante.docx
+++ b/Requisitos/CSU02-Manter visitante.docx
@@ -1446,14 +1446,7 @@
                 <w:sz w:val="28"/>
                 <w:szCs w:val="28"/>
               </w:rPr>
-              <w:t xml:space="preserve">dos </w:t>
-            </w:r>
-            <w:r>
-              <w:rPr>
-                <w:sz w:val="28"/>
-                <w:szCs w:val="28"/>
-              </w:rPr>
-              <w:t xml:space="preserve">conforme </w:t>
+              <w:t xml:space="preserve">dos conforme </w:t>
             </w:r>
             <w:r>
               <w:rPr>
@@ -2833,7 +2826,10 @@
               <w:jc w:val="center"/>
             </w:pPr>
             <w:r>
-              <w:t>Criação da seção Novo Residente</w:t>
+              <w:t xml:space="preserve">Criação da seção Novo </w:t>
+            </w:r>
+            <w:r>
+              <w:t>Visitante</w:t>
             </w:r>
           </w:p>
         </w:tc>

</xml_diff>

<commit_message>
Atualização do CSU02-Manter visitante.docx de acordo com as telas, #17.
</commit_message>
<xml_diff>
--- a/Requisitos/CSU02-Manter visitante.docx
+++ b/Requisitos/CSU02-Manter visitante.docx
@@ -772,7 +772,7 @@
                 <w:color w:val="FF0000"/>
                 <w:sz w:val="28"/>
               </w:rPr>
-              <w:t>Tela 02</w:t>
+              <w:t>Tela 04 - assistente social</w:t>
             </w:r>
             <w:r>
               <w:rPr>
@@ -815,7 +815,46 @@
                 <w:sz w:val="28"/>
                 <w:szCs w:val="28"/>
               </w:rPr>
-              <w:t>”.</w:t>
+              <w:t>”</w:t>
+            </w:r>
+            <w:r>
+              <w:rPr>
+                <w:sz w:val="28"/>
+                <w:szCs w:val="28"/>
+              </w:rPr>
+              <w:t xml:space="preserve"> (</w:t>
+            </w:r>
+            <w:r>
+              <w:rPr>
+                <w:color w:val="FF0000"/>
+                <w:sz w:val="28"/>
+                <w:szCs w:val="28"/>
+              </w:rPr>
+              <w:t xml:space="preserve">Tela 08 - </w:t>
+            </w:r>
+            <w:proofErr w:type="spellStart"/>
+            <w:r>
+              <w:rPr>
+                <w:color w:val="FF0000"/>
+                <w:sz w:val="28"/>
+                <w:szCs w:val="28"/>
+              </w:rPr>
+              <w:t>lista_visitantes</w:t>
+            </w:r>
+            <w:proofErr w:type="spellEnd"/>
+            <w:r>
+              <w:rPr>
+                <w:sz w:val="28"/>
+                <w:szCs w:val="28"/>
+              </w:rPr>
+              <w:t>)</w:t>
+            </w:r>
+            <w:r>
+              <w:rPr>
+                <w:sz w:val="28"/>
+                <w:szCs w:val="28"/>
+              </w:rPr>
+              <w:t>.</w:t>
             </w:r>
           </w:p>
           <w:p>
@@ -866,7 +905,14 @@
               <w:rPr>
                 <w:sz w:val="28"/>
               </w:rPr>
-              <w:t xml:space="preserve">(ver </w:t>
+              <w:t>(</w:t>
+            </w:r>
+            <w:proofErr w:type="gramStart"/>
+            <w:r>
+              <w:rPr>
+                <w:sz w:val="28"/>
+              </w:rPr>
+              <w:t xml:space="preserve">ver </w:t>
             </w:r>
             <w:r>
               <w:rPr>
@@ -875,6 +921,7 @@
               </w:rPr>
               <w:t>DD-Visitante</w:t>
             </w:r>
+            <w:proofErr w:type="gramEnd"/>
             <w:r>
               <w:rPr>
                 <w:sz w:val="28"/>
@@ -886,13 +933,19 @@
                 <w:color w:val="FF0000"/>
                 <w:sz w:val="28"/>
               </w:rPr>
-              <w:t>Tela 08</w:t>
-            </w:r>
-            <w:r>
-              <w:rPr>
-                <w:sz w:val="28"/>
-              </w:rPr>
-              <w:t xml:space="preserve">) </w:t>
+              <w:t>Tela 14 - cadastro_visitante</w:t>
+            </w:r>
+            <w:r>
+              <w:rPr>
+                <w:sz w:val="28"/>
+              </w:rPr>
+              <w:t>)</w:t>
+            </w:r>
+            <w:r>
+              <w:rPr>
+                <w:sz w:val="28"/>
+              </w:rPr>
+              <w:t>.</w:t>
             </w:r>
           </w:p>
           <w:p>
@@ -1321,6 +1374,7 @@
               <w:rPr>
                 <w:b/>
               </w:rPr>
+              <w:lastRenderedPageBreak/>
               <w:t>Fluxo Principal</w:t>
             </w:r>
           </w:p>
@@ -1352,40 +1406,32 @@
                 <w:sz w:val="28"/>
                 <w:szCs w:val="28"/>
               </w:rPr>
-              <w:t xml:space="preserve">Sistema exibe formulário </w:t>
-            </w:r>
-            <w:r>
-              <w:rPr>
-                <w:sz w:val="28"/>
-                <w:szCs w:val="28"/>
-              </w:rPr>
-              <w:t xml:space="preserve">com os dados atuais do visitante </w:t>
-            </w:r>
-            <w:r>
-              <w:rPr>
-                <w:sz w:val="28"/>
-              </w:rPr>
-              <w:t>(</w:t>
+              <w:t>Ator pressiona no lápis(</w:t>
             </w:r>
             <w:r>
               <w:rPr>
                 <w:color w:val="FF0000"/>
                 <w:sz w:val="28"/>
-              </w:rPr>
-              <w:t>Tela 09</w:t>
-            </w:r>
-            <w:r>
-              <w:rPr>
-                <w:sz w:val="28"/>
-              </w:rPr>
-              <w:t>)</w:t>
-            </w:r>
-            <w:r>
-              <w:rPr>
-                <w:sz w:val="28"/>
-                <w:szCs w:val="28"/>
-              </w:rPr>
-              <w:t>.</w:t>
+                <w:szCs w:val="28"/>
+              </w:rPr>
+              <w:t xml:space="preserve">Tela 08 - </w:t>
+            </w:r>
+            <w:proofErr w:type="spellStart"/>
+            <w:r>
+              <w:rPr>
+                <w:color w:val="FF0000"/>
+                <w:sz w:val="28"/>
+                <w:szCs w:val="28"/>
+              </w:rPr>
+              <w:t>lista_visitantes</w:t>
+            </w:r>
+            <w:proofErr w:type="spellEnd"/>
+            <w:r>
+              <w:rPr>
+                <w:sz w:val="28"/>
+                <w:szCs w:val="28"/>
+              </w:rPr>
+              <w:t>).</w:t>
             </w:r>
           </w:p>
           <w:p>
@@ -1405,21 +1451,43 @@
                 <w:sz w:val="28"/>
                 <w:szCs w:val="28"/>
               </w:rPr>
-              <w:t>Ator</w:t>
-            </w:r>
-            <w:r>
-              <w:rPr>
-                <w:sz w:val="28"/>
-                <w:szCs w:val="28"/>
-              </w:rPr>
-              <w:t xml:space="preserve"> </w:t>
-            </w:r>
-            <w:r>
-              <w:rPr>
-                <w:sz w:val="28"/>
-                <w:szCs w:val="28"/>
-              </w:rPr>
-              <w:t>informa alterações e submete dados para o sistema.</w:t>
+              <w:t xml:space="preserve">Sistema exibe formulário </w:t>
+            </w:r>
+            <w:r>
+              <w:rPr>
+                <w:sz w:val="28"/>
+                <w:szCs w:val="28"/>
+              </w:rPr>
+              <w:t xml:space="preserve">com os dados atuais do visitante </w:t>
+            </w:r>
+            <w:r>
+              <w:rPr>
+                <w:sz w:val="28"/>
+              </w:rPr>
+              <w:t>(</w:t>
+            </w:r>
+            <w:r>
+              <w:rPr>
+                <w:color w:val="FF0000"/>
+                <w:sz w:val="28"/>
+              </w:rPr>
+              <w:t xml:space="preserve">Tela 19 - </w:t>
+            </w:r>
+            <w:proofErr w:type="spellStart"/>
+            <w:r>
+              <w:rPr>
+                <w:color w:val="FF0000"/>
+                <w:sz w:val="28"/>
+              </w:rPr>
+              <w:t>editar_visitante</w:t>
+            </w:r>
+            <w:proofErr w:type="spellEnd"/>
+            <w:r>
+              <w:rPr>
+                <w:color w:val="FF0000"/>
+                <w:sz w:val="28"/>
+              </w:rPr>
+              <w:t>).</w:t>
             </w:r>
           </w:p>
           <w:p>
@@ -1439,14 +1507,28 @@
                 <w:sz w:val="28"/>
                 <w:szCs w:val="28"/>
               </w:rPr>
-              <w:t>Sistema verifica validade dos da</w:t>
-            </w:r>
-            <w:r>
-              <w:rPr>
-                <w:sz w:val="28"/>
-                <w:szCs w:val="28"/>
-              </w:rPr>
-              <w:t xml:space="preserve">dos conforme </w:t>
+              <w:t>Ator</w:t>
+            </w:r>
+            <w:r>
+              <w:rPr>
+                <w:sz w:val="28"/>
+                <w:szCs w:val="28"/>
+              </w:rPr>
+              <w:t xml:space="preserve"> </w:t>
+            </w:r>
+            <w:r>
+              <w:rPr>
+                <w:sz w:val="28"/>
+                <w:szCs w:val="28"/>
+              </w:rPr>
+              <w:t>informa alterações e submete dados para o sistema</w:t>
+            </w:r>
+            <w:r>
+              <w:rPr>
+                <w:sz w:val="28"/>
+                <w:szCs w:val="28"/>
+              </w:rPr>
+              <w:t xml:space="preserve"> ao pressionar o botão “Salvar Alterações(</w:t>
             </w:r>
             <w:r>
               <w:rPr>
@@ -1454,15 +1536,24 @@
                 <w:sz w:val="28"/>
                 <w:szCs w:val="28"/>
               </w:rPr>
-              <w:t>DD-</w:t>
-            </w:r>
+              <w:t xml:space="preserve">Tela 19 - </w:t>
+            </w:r>
+            <w:proofErr w:type="spellStart"/>
             <w:r>
               <w:rPr>
                 <w:color w:val="FF0000"/>
                 <w:sz w:val="28"/>
                 <w:szCs w:val="28"/>
               </w:rPr>
-              <w:t>visitante</w:t>
+              <w:t>editar_visitante</w:t>
+            </w:r>
+            <w:proofErr w:type="spellEnd"/>
+            <w:r>
+              <w:rPr>
+                <w:sz w:val="28"/>
+                <w:szCs w:val="28"/>
+              </w:rPr>
+              <w:t>)”</w:t>
             </w:r>
             <w:r>
               <w:rPr>
@@ -1489,6 +1580,56 @@
                 <w:sz w:val="28"/>
                 <w:szCs w:val="28"/>
               </w:rPr>
+              <w:t>Sistema verifica validade dos da</w:t>
+            </w:r>
+            <w:r>
+              <w:rPr>
+                <w:sz w:val="28"/>
+                <w:szCs w:val="28"/>
+              </w:rPr>
+              <w:t xml:space="preserve">dos conforme </w:t>
+            </w:r>
+            <w:r>
+              <w:rPr>
+                <w:color w:val="FF0000"/>
+                <w:sz w:val="28"/>
+                <w:szCs w:val="28"/>
+              </w:rPr>
+              <w:t>DD-</w:t>
+            </w:r>
+            <w:r>
+              <w:rPr>
+                <w:color w:val="FF0000"/>
+                <w:sz w:val="28"/>
+                <w:szCs w:val="28"/>
+              </w:rPr>
+              <w:t>visitante</w:t>
+            </w:r>
+            <w:r>
+              <w:rPr>
+                <w:sz w:val="28"/>
+                <w:szCs w:val="28"/>
+              </w:rPr>
+              <w:t>.</w:t>
+            </w:r>
+          </w:p>
+          <w:p>
+            <w:pPr>
+              <w:numPr>
+                <w:ilvl w:val="0"/>
+                <w:numId w:val="18"/>
+              </w:numPr>
+              <w:ind w:left="360"/>
+              <w:rPr>
+                <w:sz w:val="28"/>
+                <w:szCs w:val="28"/>
+              </w:rPr>
+            </w:pPr>
+            <w:r>
+              <w:rPr>
+                <w:sz w:val="28"/>
+                <w:szCs w:val="28"/>
+              </w:rPr>
               <w:t xml:space="preserve">Sistema </w:t>
             </w:r>
             <w:r>
@@ -1535,7 +1676,6 @@
                 <w:sz w:val="28"/>
                 <w:szCs w:val="28"/>
               </w:rPr>
-              <w:lastRenderedPageBreak/>
               <w:t>Fluxo Alternativo</w:t>
             </w:r>
           </w:p>
@@ -1838,6 +1978,102 @@
                 <w:sz w:val="28"/>
                 <w:szCs w:val="28"/>
               </w:rPr>
+              <w:t>Ator pressiona no “X”(</w:t>
+            </w:r>
+            <w:r>
+              <w:rPr>
+                <w:color w:val="FF0000"/>
+                <w:sz w:val="28"/>
+                <w:szCs w:val="28"/>
+              </w:rPr>
+              <w:t xml:space="preserve"> </w:t>
+            </w:r>
+            <w:r>
+              <w:rPr>
+                <w:color w:val="FF0000"/>
+                <w:sz w:val="28"/>
+                <w:szCs w:val="28"/>
+              </w:rPr>
+              <w:t xml:space="preserve">Tela 08 - </w:t>
+            </w:r>
+            <w:proofErr w:type="spellStart"/>
+            <w:r>
+              <w:rPr>
+                <w:color w:val="FF0000"/>
+                <w:sz w:val="28"/>
+                <w:szCs w:val="28"/>
+              </w:rPr>
+              <w:t>lista_visitantes</w:t>
+            </w:r>
+            <w:proofErr w:type="spellEnd"/>
+            <w:r>
+              <w:rPr>
+                <w:sz w:val="28"/>
+                <w:szCs w:val="28"/>
+              </w:rPr>
+              <w:t>).</w:t>
+            </w:r>
+          </w:p>
+          <w:p>
+            <w:pPr>
+              <w:numPr>
+                <w:ilvl w:val="0"/>
+                <w:numId w:val="17"/>
+              </w:numPr>
+              <w:ind w:left="360"/>
+              <w:rPr>
+                <w:sz w:val="28"/>
+                <w:szCs w:val="28"/>
+              </w:rPr>
+            </w:pPr>
+            <w:r>
+              <w:rPr>
+                <w:sz w:val="28"/>
+                <w:szCs w:val="28"/>
+              </w:rPr>
+              <w:t>Sistema exibe formulário com dados atuais do visitante(</w:t>
+            </w:r>
+            <w:r>
+              <w:rPr>
+                <w:color w:val="FF0000"/>
+                <w:sz w:val="28"/>
+              </w:rPr>
+              <w:t xml:space="preserve">Tela 23 - </w:t>
+            </w:r>
+            <w:proofErr w:type="spellStart"/>
+            <w:r>
+              <w:rPr>
+                <w:color w:val="FF0000"/>
+                <w:sz w:val="28"/>
+              </w:rPr>
+              <w:t>excluir_visitante</w:t>
+            </w:r>
+            <w:proofErr w:type="spellEnd"/>
+            <w:r>
+              <w:rPr>
+                <w:sz w:val="28"/>
+                <w:szCs w:val="28"/>
+              </w:rPr>
+              <w:t>).</w:t>
+            </w:r>
+          </w:p>
+          <w:p>
+            <w:pPr>
+              <w:numPr>
+                <w:ilvl w:val="0"/>
+                <w:numId w:val="17"/>
+              </w:numPr>
+              <w:ind w:left="360"/>
+              <w:rPr>
+                <w:sz w:val="28"/>
+                <w:szCs w:val="28"/>
+              </w:rPr>
+            </w:pPr>
+            <w:r>
+              <w:rPr>
+                <w:sz w:val="28"/>
+                <w:szCs w:val="28"/>
+              </w:rPr>
               <w:t>Ator pressiona o botão “</w:t>
             </w:r>
             <w:r>
@@ -2345,8 +2581,18 @@
                 <w:sz w:val="28"/>
                 <w:szCs w:val="28"/>
               </w:rPr>
-              <w:t>Tela 07</w:t>
-            </w:r>
+              <w:t xml:space="preserve">Tela 08 - </w:t>
+            </w:r>
+            <w:proofErr w:type="spellStart"/>
+            <w:r>
+              <w:rPr>
+                <w:color w:val="FF0000"/>
+                <w:sz w:val="28"/>
+                <w:szCs w:val="28"/>
+              </w:rPr>
+              <w:t>lista_visitantes</w:t>
+            </w:r>
+            <w:proofErr w:type="spellEnd"/>
             <w:r>
               <w:rPr>
                 <w:sz w:val="28"/>
@@ -2386,11 +2632,26 @@
             </w:r>
             <w:r>
               <w:rPr>
+                <w:sz w:val="28"/>
+              </w:rPr>
+              <w:t>(</w:t>
+            </w:r>
+            <w:r>
+              <w:rPr>
                 <w:color w:val="FF0000"/>
                 <w:sz w:val="28"/>
               </w:rPr>
-              <w:t>(Tela 10</w:t>
-            </w:r>
+              <w:t xml:space="preserve">Tela 38 - </w:t>
+            </w:r>
+            <w:proofErr w:type="spellStart"/>
+            <w:r>
+              <w:rPr>
+                <w:color w:val="FF0000"/>
+                <w:sz w:val="28"/>
+              </w:rPr>
+              <w:t>visualizar_visitante</w:t>
+            </w:r>
+            <w:proofErr w:type="spellEnd"/>
             <w:r>
               <w:rPr>
                 <w:sz w:val="28"/>
@@ -2847,6 +3108,7 @@
               <w:jc w:val="center"/>
             </w:pPr>
             <w:r>
+              <w:lastRenderedPageBreak/>
               <w:t>15/08/2024</w:t>
             </w:r>
           </w:p>

</xml_diff>

<commit_message>
Atualização no Projeto Banco de Dados e AnaliseProjeto. Atualização em Requisitos/CSU02-Manter visitante.docx e Requisitos/CSU03-Manter Residente.docx, agora está referenciando corretamente as telas. Remoção de Gerenciamento/cuidado.sql.
</commit_message>
<xml_diff>
--- a/Requisitos/CSU02-Manter visitante.docx
+++ b/Requisitos/CSU02-Manter visitante.docx
@@ -765,14 +765,38 @@
               <w:rPr>
                 <w:sz w:val="28"/>
               </w:rPr>
-              <w:t>Ator seleciona a opção do sistema Cadastro &gt; “Gerenciar visitantes” (</w:t>
+              <w:t>Ator seleciona a opção do sistema Cadastro &gt; “Gere</w:t>
+            </w:r>
+            <w:r>
+              <w:rPr>
+                <w:sz w:val="28"/>
+              </w:rPr>
+              <w:t xml:space="preserve">nciamento” &gt; </w:t>
+            </w:r>
+            <w:r>
+              <w:rPr>
+                <w:sz w:val="28"/>
+              </w:rPr>
+              <w:t xml:space="preserve"> </w:t>
+            </w:r>
+            <w:r>
+              <w:rPr>
+                <w:sz w:val="28"/>
+              </w:rPr>
+              <w:t>“V</w:t>
+            </w:r>
+            <w:r>
+              <w:rPr>
+                <w:sz w:val="28"/>
+              </w:rPr>
+              <w:t>isitante” (</w:t>
             </w:r>
             <w:r>
               <w:rPr>
                 <w:color w:val="FF0000"/>
                 <w:sz w:val="28"/>
               </w:rPr>
-              <w:t>Tela 04 - assistente social</w:t>
+              <w:t>Tela 0101</w:t>
             </w:r>
             <w:r>
               <w:rPr>
@@ -830,18 +854,8 @@
                 <w:sz w:val="28"/>
                 <w:szCs w:val="28"/>
               </w:rPr>
-              <w:t xml:space="preserve">Tela 08 - </w:t>
-            </w:r>
-            <w:proofErr w:type="spellStart"/>
-            <w:r>
-              <w:rPr>
-                <w:color w:val="FF0000"/>
-                <w:sz w:val="28"/>
-                <w:szCs w:val="28"/>
-              </w:rPr>
-              <w:t>lista_visitantes</w:t>
-            </w:r>
-            <w:proofErr w:type="spellEnd"/>
+              <w:t>Tela 0201</w:t>
+            </w:r>
             <w:r>
               <w:rPr>
                 <w:sz w:val="28"/>
@@ -933,7 +947,7 @@
                 <w:color w:val="FF0000"/>
                 <w:sz w:val="28"/>
               </w:rPr>
-              <w:t>Tela 14 - cadastro_visitante</w:t>
+              <w:t>Tela 0301</w:t>
             </w:r>
             <w:r>
               <w:rPr>
@@ -1271,6 +1285,28 @@
                 <w:szCs w:val="28"/>
               </w:rPr>
               <w:t xml:space="preserve"> Dados não válidos. Sistema exibe mensagem “Dados inválidos” e exibe os campos que estão com problemas retornando ao passo 3.</w:t>
+            </w:r>
+            <w:r>
+              <w:rPr>
+                <w:sz w:val="28"/>
+                <w:szCs w:val="28"/>
+              </w:rPr>
+              <w:t xml:space="preserve"> (</w:t>
+            </w:r>
+            <w:r>
+              <w:rPr>
+                <w:color w:val="FF0000"/>
+                <w:sz w:val="28"/>
+                <w:szCs w:val="28"/>
+              </w:rPr>
+              <w:t>Tela 0801</w:t>
+            </w:r>
+            <w:r>
+              <w:rPr>
+                <w:sz w:val="28"/>
+                <w:szCs w:val="28"/>
+              </w:rPr>
+              <w:t>)</w:t>
             </w:r>
           </w:p>
         </w:tc>
@@ -1406,7 +1442,21 @@
                 <w:sz w:val="28"/>
                 <w:szCs w:val="28"/>
               </w:rPr>
-              <w:t>Ator pressiona no lápis(</w:t>
+              <w:t>Ator pressiona no lápis</w:t>
+            </w:r>
+            <w:r>
+              <w:rPr>
+                <w:sz w:val="28"/>
+                <w:szCs w:val="28"/>
+              </w:rPr>
+              <w:t xml:space="preserve"> </w:t>
+            </w:r>
+            <w:r>
+              <w:rPr>
+                <w:sz w:val="28"/>
+                <w:szCs w:val="28"/>
+              </w:rPr>
+              <w:t>(</w:t>
             </w:r>
             <w:r>
               <w:rPr>
@@ -1414,18 +1464,8 @@
                 <w:sz w:val="28"/>
                 <w:szCs w:val="28"/>
               </w:rPr>
-              <w:t xml:space="preserve">Tela 08 - </w:t>
-            </w:r>
-            <w:proofErr w:type="spellStart"/>
-            <w:r>
-              <w:rPr>
-                <w:color w:val="FF0000"/>
-                <w:sz w:val="28"/>
-                <w:szCs w:val="28"/>
-              </w:rPr>
-              <w:t>lista_visitantes</w:t>
-            </w:r>
-            <w:proofErr w:type="spellEnd"/>
+              <w:t>Tela 0201</w:t>
+            </w:r>
             <w:r>
               <w:rPr>
                 <w:sz w:val="28"/>
@@ -1471,23 +1511,20 @@
                 <w:color w:val="FF0000"/>
                 <w:sz w:val="28"/>
               </w:rPr>
-              <w:t xml:space="preserve">Tela 19 - </w:t>
-            </w:r>
-            <w:proofErr w:type="spellStart"/>
+              <w:t>Tela 0401</w:t>
+            </w:r>
+            <w:r>
+              <w:rPr>
+                <w:sz w:val="28"/>
+              </w:rPr>
+              <w:t>)</w:t>
+            </w:r>
             <w:r>
               <w:rPr>
                 <w:color w:val="FF0000"/>
                 <w:sz w:val="28"/>
               </w:rPr>
-              <w:t>editar_visitante</w:t>
-            </w:r>
-            <w:proofErr w:type="spellEnd"/>
-            <w:r>
-              <w:rPr>
-                <w:color w:val="FF0000"/>
-                <w:sz w:val="28"/>
-              </w:rPr>
-              <w:t>).</w:t>
+              <w:t>.</w:t>
             </w:r>
           </w:p>
           <w:p>
@@ -1528,7 +1565,21 @@
                 <w:sz w:val="28"/>
                 <w:szCs w:val="28"/>
               </w:rPr>
-              <w:t xml:space="preserve"> ao pressionar o botão “Salvar Alterações(</w:t>
+              <w:t xml:space="preserve"> ao pressionar o botão “Salvar Alterações</w:t>
+            </w:r>
+            <w:r>
+              <w:rPr>
+                <w:sz w:val="28"/>
+                <w:szCs w:val="28"/>
+              </w:rPr>
+              <w:t xml:space="preserve"> </w:t>
+            </w:r>
+            <w:r>
+              <w:rPr>
+                <w:sz w:val="28"/>
+                <w:szCs w:val="28"/>
+              </w:rPr>
+              <w:t>(</w:t>
             </w:r>
             <w:r>
               <w:rPr>
@@ -1536,18 +1587,8 @@
                 <w:sz w:val="28"/>
                 <w:szCs w:val="28"/>
               </w:rPr>
-              <w:t xml:space="preserve">Tela 19 - </w:t>
-            </w:r>
-            <w:proofErr w:type="spellStart"/>
-            <w:r>
-              <w:rPr>
-                <w:color w:val="FF0000"/>
-                <w:sz w:val="28"/>
-                <w:szCs w:val="28"/>
-              </w:rPr>
-              <w:t>editar_visitante</w:t>
-            </w:r>
-            <w:proofErr w:type="spellEnd"/>
+              <w:t>Tela 0401</w:t>
+            </w:r>
             <w:r>
               <w:rPr>
                 <w:sz w:val="28"/>
@@ -1978,7 +2019,21 @@
                 <w:sz w:val="28"/>
                 <w:szCs w:val="28"/>
               </w:rPr>
-              <w:t>Ator pressiona no “X”(</w:t>
+              <w:t>Ator pressiona no “X”</w:t>
+            </w:r>
+            <w:r>
+              <w:rPr>
+                <w:sz w:val="28"/>
+                <w:szCs w:val="28"/>
+              </w:rPr>
+              <w:t xml:space="preserve"> </w:t>
+            </w:r>
+            <w:r>
+              <w:rPr>
+                <w:sz w:val="28"/>
+                <w:szCs w:val="28"/>
+              </w:rPr>
+              <w:t>(</w:t>
             </w:r>
             <w:r>
               <w:rPr>
@@ -1994,18 +2049,8 @@
                 <w:sz w:val="28"/>
                 <w:szCs w:val="28"/>
               </w:rPr>
-              <w:t xml:space="preserve">Tela 08 - </w:t>
-            </w:r>
-            <w:proofErr w:type="spellStart"/>
-            <w:r>
-              <w:rPr>
-                <w:color w:val="FF0000"/>
-                <w:sz w:val="28"/>
-                <w:szCs w:val="28"/>
-              </w:rPr>
-              <w:t>lista_visitantes</w:t>
-            </w:r>
-            <w:proofErr w:type="spellEnd"/>
+              <w:t>Tela 0201</w:t>
+            </w:r>
             <w:r>
               <w:rPr>
                 <w:sz w:val="28"/>
@@ -2038,17 +2083,8 @@
                 <w:color w:val="FF0000"/>
                 <w:sz w:val="28"/>
               </w:rPr>
-              <w:t xml:space="preserve">Tela 23 - </w:t>
-            </w:r>
-            <w:proofErr w:type="spellStart"/>
-            <w:r>
-              <w:rPr>
-                <w:color w:val="FF0000"/>
-                <w:sz w:val="28"/>
-              </w:rPr>
-              <w:t>excluir_visitante</w:t>
-            </w:r>
-            <w:proofErr w:type="spellEnd"/>
+              <w:t>Tela 0501</w:t>
+            </w:r>
             <w:r>
               <w:rPr>
                 <w:sz w:val="28"/>
@@ -2111,6 +2147,52 @@
               </w:rPr>
               <w:t xml:space="preserve"> o visitante?</w:t>
             </w:r>
+            <w:r>
+              <w:rPr>
+                <w:sz w:val="28"/>
+                <w:szCs w:val="28"/>
+              </w:rPr>
+              <w:t>” (</w:t>
+            </w:r>
+            <w:r>
+              <w:rPr>
+                <w:color w:val="FF0000"/>
+                <w:sz w:val="28"/>
+                <w:szCs w:val="28"/>
+              </w:rPr>
+              <w:t>Tela 0</w:t>
+            </w:r>
+            <w:r>
+              <w:rPr>
+                <w:color w:val="FF0000"/>
+                <w:sz w:val="28"/>
+                <w:szCs w:val="28"/>
+              </w:rPr>
+              <w:t>9</w:t>
+            </w:r>
+            <w:r>
+              <w:rPr>
+                <w:color w:val="FF0000"/>
+                <w:sz w:val="28"/>
+                <w:szCs w:val="28"/>
+              </w:rPr>
+              <w:t>0</w:t>
+            </w:r>
+            <w:r>
+              <w:rPr>
+                <w:color w:val="FF0000"/>
+                <w:sz w:val="28"/>
+                <w:szCs w:val="28"/>
+              </w:rPr>
+              <w:t>1</w:t>
+            </w:r>
+            <w:r>
+              <w:rPr>
+                <w:sz w:val="28"/>
+                <w:szCs w:val="28"/>
+              </w:rPr>
+              <w:t>).</w:t>
+            </w:r>
           </w:p>
           <w:p>
             <w:pPr>
@@ -2396,7 +2478,82 @@
                 <w:sz w:val="28"/>
                 <w:szCs w:val="28"/>
               </w:rPr>
-              <w:t xml:space="preserve"> não pode ser excluído.”. Retorna ao Passo 2 da </w:t>
+              <w:t xml:space="preserve"> não pode ser excluído</w:t>
+            </w:r>
+            <w:r>
+              <w:rPr>
+                <w:sz w:val="28"/>
+                <w:szCs w:val="28"/>
+              </w:rPr>
+              <w:t>”</w:t>
+            </w:r>
+            <w:r>
+              <w:rPr>
+                <w:sz w:val="28"/>
+                <w:szCs w:val="28"/>
+              </w:rPr>
+              <w:t>.</w:t>
+            </w:r>
+            <w:r>
+              <w:rPr>
+                <w:sz w:val="28"/>
+                <w:szCs w:val="28"/>
+              </w:rPr>
+              <w:t>(</w:t>
+            </w:r>
+            <w:r>
+              <w:rPr>
+                <w:color w:val="FF0000"/>
+                <w:sz w:val="28"/>
+                <w:szCs w:val="28"/>
+              </w:rPr>
+              <w:t xml:space="preserve"> </w:t>
+            </w:r>
+            <w:r>
+              <w:rPr>
+                <w:color w:val="FF0000"/>
+                <w:sz w:val="28"/>
+                <w:szCs w:val="28"/>
+              </w:rPr>
+              <w:t xml:space="preserve">Tela </w:t>
+            </w:r>
+            <w:r>
+              <w:rPr>
+                <w:color w:val="FF0000"/>
+                <w:sz w:val="28"/>
+                <w:szCs w:val="28"/>
+              </w:rPr>
+              <w:t>10</w:t>
+            </w:r>
+            <w:r>
+              <w:rPr>
+                <w:color w:val="FF0000"/>
+                <w:sz w:val="28"/>
+                <w:szCs w:val="28"/>
+              </w:rPr>
+              <w:t>0</w:t>
+            </w:r>
+            <w:r>
+              <w:rPr>
+                <w:color w:val="FF0000"/>
+                <w:sz w:val="28"/>
+                <w:szCs w:val="28"/>
+              </w:rPr>
+              <w:t>1</w:t>
+            </w:r>
+            <w:r>
+              <w:rPr>
+                <w:sz w:val="28"/>
+                <w:szCs w:val="28"/>
+              </w:rPr>
+              <w:t>)</w:t>
+            </w:r>
+            <w:r>
+              <w:rPr>
+                <w:sz w:val="28"/>
+                <w:szCs w:val="28"/>
+              </w:rPr>
+              <w:t xml:space="preserve"> Retorna ao Passo 2 da </w:t>
             </w:r>
             <w:r>
               <w:rPr>
@@ -2573,26 +2730,22 @@
                 <w:sz w:val="28"/>
                 <w:szCs w:val="28"/>
               </w:rPr>
-              <w:t>Ator pressiona na lupa (</w:t>
+              <w:t>Sistema exibe informações dos visitantes</w:t>
+            </w:r>
+            <w:r>
+              <w:rPr>
+                <w:sz w:val="28"/>
+                <w:szCs w:val="28"/>
+              </w:rPr>
+              <w:t xml:space="preserve"> (</w:t>
             </w:r>
             <w:r>
               <w:rPr>
                 <w:color w:val="FF0000"/>
                 <w:sz w:val="28"/>
-                <w:szCs w:val="28"/>
-              </w:rPr>
-              <w:t xml:space="preserve">Tela 08 - </w:t>
-            </w:r>
-            <w:proofErr w:type="spellStart"/>
-            <w:r>
-              <w:rPr>
-                <w:color w:val="FF0000"/>
-                <w:sz w:val="28"/>
-                <w:szCs w:val="28"/>
-              </w:rPr>
-              <w:t>lista_visitantes</w:t>
-            </w:r>
-            <w:proofErr w:type="spellEnd"/>
+              </w:rPr>
+              <w:t>Tela 0201</w:t>
+            </w:r>
             <w:r>
               <w:rPr>
                 <w:sz w:val="28"/>
@@ -2621,6 +2774,43 @@
                 <w:sz w:val="28"/>
                 <w:szCs w:val="28"/>
               </w:rPr>
+              <w:t>Ator pressiona na “lupa” (</w:t>
+            </w:r>
+            <w:r>
+              <w:rPr>
+                <w:color w:val="FF0000"/>
+                <w:sz w:val="28"/>
+              </w:rPr>
+              <w:t>Tela 0201</w:t>
+            </w:r>
+            <w:r>
+              <w:rPr>
+                <w:sz w:val="28"/>
+                <w:szCs w:val="28"/>
+              </w:rPr>
+              <w:t>).</w:t>
+            </w:r>
+          </w:p>
+          <w:p>
+            <w:pPr>
+              <w:numPr>
+                <w:ilvl w:val="0"/>
+                <w:numId w:val="16"/>
+              </w:numPr>
+              <w:tabs>
+                <w:tab w:val="num" w:pos="360"/>
+              </w:tabs>
+              <w:ind w:left="0" w:firstLine="0"/>
+              <w:rPr>
+                <w:sz w:val="28"/>
+                <w:szCs w:val="28"/>
+              </w:rPr>
+            </w:pPr>
+            <w:r>
+              <w:rPr>
+                <w:sz w:val="28"/>
+                <w:szCs w:val="28"/>
+              </w:rPr>
               <w:t xml:space="preserve">Sistema exibe </w:t>
             </w:r>
             <w:r>
@@ -2641,17 +2831,8 @@
                 <w:color w:val="FF0000"/>
                 <w:sz w:val="28"/>
               </w:rPr>
-              <w:t xml:space="preserve">Tela 38 - </w:t>
-            </w:r>
-            <w:proofErr w:type="spellStart"/>
-            <w:r>
-              <w:rPr>
-                <w:color w:val="FF0000"/>
-                <w:sz w:val="28"/>
-              </w:rPr>
-              <w:t>visualizar_visitante</w:t>
-            </w:r>
-            <w:proofErr w:type="spellEnd"/>
+              <w:t>Tela 0501</w:t>
+            </w:r>
             <w:r>
               <w:rPr>
                 <w:sz w:val="28"/>
@@ -2726,7 +2907,23 @@
                 <w:sz w:val="28"/>
                 <w:szCs w:val="28"/>
               </w:rPr>
-              <w:t xml:space="preserve">Passo 2: </w:t>
+              <w:t xml:space="preserve">Passo </w:t>
+            </w:r>
+            <w:r>
+              <w:rPr>
+                <w:b/>
+                <w:sz w:val="28"/>
+                <w:szCs w:val="28"/>
+              </w:rPr>
+              <w:t>3</w:t>
+            </w:r>
+            <w:r>
+              <w:rPr>
+                <w:b/>
+                <w:sz w:val="28"/>
+                <w:szCs w:val="28"/>
+              </w:rPr>
+              <w:t xml:space="preserve">: </w:t>
             </w:r>
             <w:r>
               <w:rPr>
@@ -2798,7 +2995,23 @@
                 <w:sz w:val="28"/>
                 <w:szCs w:val="28"/>
               </w:rPr>
-              <w:t xml:space="preserve">Passo 2: </w:t>
+              <w:t xml:space="preserve">Passo </w:t>
+            </w:r>
+            <w:r>
+              <w:rPr>
+                <w:b/>
+                <w:sz w:val="28"/>
+                <w:szCs w:val="28"/>
+              </w:rPr>
+              <w:t>3</w:t>
+            </w:r>
+            <w:r>
+              <w:rPr>
+                <w:b/>
+                <w:sz w:val="28"/>
+                <w:szCs w:val="28"/>
+              </w:rPr>
+              <w:t xml:space="preserve">: </w:t>
             </w:r>
             <w:r>
               <w:rPr>
@@ -2870,7 +3083,23 @@
                 <w:sz w:val="28"/>
                 <w:szCs w:val="28"/>
               </w:rPr>
-              <w:t xml:space="preserve">Passo 2: </w:t>
+              <w:t xml:space="preserve">Passo </w:t>
+            </w:r>
+            <w:r>
+              <w:rPr>
+                <w:b/>
+                <w:sz w:val="28"/>
+                <w:szCs w:val="28"/>
+              </w:rPr>
+              <w:t>3</w:t>
+            </w:r>
+            <w:r>
+              <w:rPr>
+                <w:b/>
+                <w:sz w:val="28"/>
+                <w:szCs w:val="28"/>
+              </w:rPr>
+              <w:t xml:space="preserve">: </w:t>
             </w:r>
             <w:r>
               <w:rPr>
@@ -2891,7 +3120,21 @@
                 <w:sz w:val="28"/>
                 <w:szCs w:val="28"/>
               </w:rPr>
-              <w:t xml:space="preserve">. Retorna ao passo 2 da </w:t>
+              <w:t xml:space="preserve">. Retorna ao passo </w:t>
+            </w:r>
+            <w:r>
+              <w:rPr>
+                <w:sz w:val="28"/>
+                <w:szCs w:val="28"/>
+              </w:rPr>
+              <w:t>1</w:t>
+            </w:r>
+            <w:r>
+              <w:rPr>
+                <w:sz w:val="28"/>
+                <w:szCs w:val="28"/>
+              </w:rPr>
+              <w:t xml:space="preserve"> da </w:t>
             </w:r>
             <w:r>
               <w:rPr>
@@ -3061,6 +3304,7 @@
               <w:jc w:val="center"/>
             </w:pPr>
             <w:r>
+              <w:lastRenderedPageBreak/>
               <w:t>14/08/2024</w:t>
             </w:r>
           </w:p>
@@ -3108,7 +3352,6 @@
               <w:jc w:val="center"/>
             </w:pPr>
             <w:r>
-              <w:lastRenderedPageBreak/>
               <w:t>15/08/2024</w:t>
             </w:r>
           </w:p>
@@ -3180,6 +3423,68 @@
             </w:pPr>
             <w:r>
               <w:t>Alteração na seção “Remover Visitante” e adição de referências de protótipos.</w:t>
+            </w:r>
+          </w:p>
+        </w:tc>
+      </w:tr>
+      <w:tr>
+        <w:trPr>
+          <w:trHeight w:val="606"/>
+        </w:trPr>
+        <w:tc>
+          <w:tcPr>
+            <w:tcW w:w="2572" w:type="dxa"/>
+          </w:tcPr>
+          <w:p>
+            <w:pPr>
+              <w:jc w:val="center"/>
+            </w:pPr>
+            <w:r>
+              <w:t>28/08/2024</w:t>
+            </w:r>
+          </w:p>
+        </w:tc>
+        <w:tc>
+          <w:tcPr>
+            <w:tcW w:w="1761" w:type="dxa"/>
+          </w:tcPr>
+          <w:p>
+            <w:pPr>
+              <w:jc w:val="center"/>
+            </w:pPr>
+            <w:r>
+              <w:t>Guilherme</w:t>
+            </w:r>
+          </w:p>
+        </w:tc>
+        <w:tc>
+          <w:tcPr>
+            <w:tcW w:w="5990" w:type="dxa"/>
+          </w:tcPr>
+          <w:p>
+            <w:pPr>
+              <w:jc w:val="center"/>
+            </w:pPr>
+            <w:r>
+              <w:t>Alteração na</w:t>
+            </w:r>
+            <w:r>
+              <w:t>s</w:t>
+            </w:r>
+            <w:r>
+              <w:t xml:space="preserve"> seç</w:t>
+            </w:r>
+            <w:r>
+              <w:t>ões</w:t>
+            </w:r>
+            <w:r>
+              <w:t xml:space="preserve"> </w:t>
+            </w:r>
+            <w:r>
+              <w:t xml:space="preserve">Cadastrar, </w:t>
+            </w:r>
+            <w:r>
+              <w:t>Alterar, Remover e Consultar Visitante</w:t>
             </w:r>
           </w:p>
         </w:tc>

</xml_diff>